<commit_message>
Updated results and conclusions for write-up.
</commit_message>
<xml_diff>
--- a/Unit 2 Case Study.docx
+++ b/Unit 2 Case Study.docx
@@ -70,15 +70,7 @@
         <w:jc w:val="center"/>
       </w:pPr>
       <w:r>
-        <w:t xml:space="preserve">Daniel Serna, Bruce Granger, </w:t>
-      </w:r>
-      <w:proofErr w:type="spellStart"/>
-      <w:r>
-        <w:t>Herber</w:t>
-      </w:r>
-      <w:proofErr w:type="spellEnd"/>
-      <w:r>
-        <w:t xml:space="preserve"> Nielsen, Brandon de la Houssaye</w:t>
+        <w:t>Daniel Serna, Bruce Granger, Herber Nielsen, Brandon de la Houssaye</w:t>
       </w:r>
     </w:p>
     <w:p>
@@ -517,7 +509,13 @@
     </w:p>
     <w:p>
       <w:r>
-        <w:t xml:space="preserve">The second analysis performed was to alter the weighting of the signal strength to account for the distance observed.  In this case, the statistical method utilized is still k-nearest neighbor, but the variable is adjusted to account for both signal strength and distance.   </w:t>
+        <w:t>The second analysis performed was to alter the weighting of the signal strength to account for the distance observed.  In this case, the statistical method utilized is still k-nearest neighbor, but the variable is adjusted to account for both signal strength and distance.</w:t>
+      </w:r>
+      <w:r>
+        <w:t xml:space="preserve"> The team utilized a weighting mechanism whereby the </w:t>
+      </w:r>
+      <w:r>
+        <w:t>datapoints closest to the access points received greater weight. The team achieved this weight utilizing an inverse distance calculation (1/distance).</w:t>
       </w:r>
     </w:p>
     <w:p>
@@ -540,8 +538,178 @@
       </w:r>
     </w:p>
     <w:p>
-      <w:r>
-        <w:t>To be Completed</w:t>
+      <w:pPr>
+        <w:rPr>
+          <w:u w:val="single"/>
+        </w:rPr>
+      </w:pPr>
+      <w:r>
+        <w:rPr>
+          <w:u w:val="single"/>
+        </w:rPr>
+        <w:t>MAC Analysis Results:</w:t>
+      </w:r>
+      <w:r>
+        <w:rPr>
+          <w:u w:val="single"/>
+        </w:rPr>
+        <w:t xml:space="preserve"> TBD</w:t>
+      </w:r>
+    </w:p>
+    <w:p>
+      <w:r>
+        <w:t>For the weighted KNN algorithm, the team did not achieve improved results. The sum of squares error was greater than the original KNN implementation. Figure 1 provides an elbow plot of the original implementation for comparison to Figure 2 which provides an elbow plot of the modified KNN implementation.</w:t>
+      </w:r>
+    </w:p>
+    <w:p>
+      <w:pPr>
+        <w:keepNext/>
+        <w:jc w:val="center"/>
+      </w:pPr>
+      <w:r>
+        <w:rPr>
+          <w:noProof/>
+        </w:rPr>
+        <w:lastRenderedPageBreak/>
+        <w:drawing>
+          <wp:inline distT="0" distB="0" distL="0" distR="0" wp14:anchorId="5988149D" wp14:editId="532C2B19">
+            <wp:extent cx="3876675" cy="3468713"/>
+            <wp:effectExtent l="0" t="0" r="0" b="0"/>
+            <wp:docPr id="1" name="Picture 1"/>
+            <wp:cNvGraphicFramePr>
+              <a:graphicFrameLocks xmlns:a="http://schemas.openxmlformats.org/drawingml/2006/main" noChangeAspect="1"/>
+            </wp:cNvGraphicFramePr>
+            <a:graphic xmlns:a="http://schemas.openxmlformats.org/drawingml/2006/main">
+              <a:graphicData uri="http://schemas.openxmlformats.org/drawingml/2006/picture">
+                <pic:pic xmlns:pic="http://schemas.openxmlformats.org/drawingml/2006/picture">
+                  <pic:nvPicPr>
+                    <pic:cNvPr id="1" name=""/>
+                    <pic:cNvPicPr/>
+                  </pic:nvPicPr>
+                  <pic:blipFill>
+                    <a:blip r:embed="rId9"/>
+                    <a:stretch>
+                      <a:fillRect/>
+                    </a:stretch>
+                  </pic:blipFill>
+                  <pic:spPr>
+                    <a:xfrm>
+                      <a:off x="0" y="0"/>
+                      <a:ext cx="3885342" cy="3476468"/>
+                    </a:xfrm>
+                    <a:prstGeom prst="rect">
+                      <a:avLst/>
+                    </a:prstGeom>
+                  </pic:spPr>
+                </pic:pic>
+              </a:graphicData>
+            </a:graphic>
+          </wp:inline>
+        </w:drawing>
+      </w:r>
+    </w:p>
+    <w:p>
+      <w:pPr>
+        <w:pStyle w:val="Caption"/>
+        <w:jc w:val="center"/>
+      </w:pPr>
+      <w:r>
+        <w:t xml:space="preserve">Figure </w:t>
+      </w:r>
+      <w:fldSimple w:instr=" SEQ Figure \* ARABIC ">
+        <w:r>
+          <w:rPr>
+            <w:noProof/>
+          </w:rPr>
+          <w:t>1</w:t>
+        </w:r>
+      </w:fldSimple>
+      <w:r>
+        <w:t xml:space="preserve"> - Original KNN Elbow Plot</w:t>
+      </w:r>
+    </w:p>
+    <w:p>
+      <w:pPr>
+        <w:keepNext/>
+        <w:jc w:val="center"/>
+      </w:pPr>
+      <w:r>
+        <w:rPr>
+          <w:noProof/>
+        </w:rPr>
+        <w:drawing>
+          <wp:inline distT="0" distB="0" distL="0" distR="0" wp14:anchorId="4D0D7BC1" wp14:editId="6BEE54BD">
+            <wp:extent cx="3804464" cy="3456940"/>
+            <wp:effectExtent l="0" t="0" r="5715" b="0"/>
+            <wp:docPr id="2" name="Picture 2"/>
+            <wp:cNvGraphicFramePr>
+              <a:graphicFrameLocks xmlns:a="http://schemas.openxmlformats.org/drawingml/2006/main" noChangeAspect="1"/>
+            </wp:cNvGraphicFramePr>
+            <a:graphic xmlns:a="http://schemas.openxmlformats.org/drawingml/2006/main">
+              <a:graphicData uri="http://schemas.openxmlformats.org/drawingml/2006/picture">
+                <pic:pic xmlns:pic="http://schemas.openxmlformats.org/drawingml/2006/picture">
+                  <pic:nvPicPr>
+                    <pic:cNvPr id="1" name=""/>
+                    <pic:cNvPicPr/>
+                  </pic:nvPicPr>
+                  <pic:blipFill>
+                    <a:blip r:embed="rId10"/>
+                    <a:stretch>
+                      <a:fillRect/>
+                    </a:stretch>
+                  </pic:blipFill>
+                  <pic:spPr>
+                    <a:xfrm>
+                      <a:off x="0" y="0"/>
+                      <a:ext cx="3827011" cy="3477427"/>
+                    </a:xfrm>
+                    <a:prstGeom prst="rect">
+                      <a:avLst/>
+                    </a:prstGeom>
+                  </pic:spPr>
+                </pic:pic>
+              </a:graphicData>
+            </a:graphic>
+          </wp:inline>
+        </w:drawing>
+      </w:r>
+    </w:p>
+    <w:p>
+      <w:pPr>
+        <w:pStyle w:val="Caption"/>
+        <w:jc w:val="center"/>
+      </w:pPr>
+      <w:r>
+        <w:t xml:space="preserve">Figure </w:t>
+      </w:r>
+      <w:fldSimple w:instr=" SEQ Figure \* ARABIC ">
+        <w:r>
+          <w:rPr>
+            <w:noProof/>
+          </w:rPr>
+          <w:t>2</w:t>
+        </w:r>
+      </w:fldSimple>
+      <w:r>
+        <w:t xml:space="preserve"> - Weighted KNN Elbow Plot</w:t>
+      </w:r>
+    </w:p>
+    <w:p>
+      <w:r>
+        <w:t>As can be seen in the above figures, the weighted KNN algorithm had an increased Sum of Squares Error but maintained a similar optimal number of neighbors.</w:t>
+      </w:r>
+      <w:r>
+        <w:t xml:space="preserve"> For future work, a different weighting algorithm </w:t>
+      </w:r>
+      <w:r>
+        <w:lastRenderedPageBreak/>
+        <w:t>could be tried to achieve better results. Perhaps utilizing radius as a distance metric instead of signal strength could</w:t>
+      </w:r>
+      <w:r>
+        <w:t xml:space="preserve"> yield improvements</w:t>
+      </w:r>
+      <w:r>
+        <w:t>.</w:t>
       </w:r>
     </w:p>
     <w:p>
@@ -564,11 +732,39 @@
       </w:r>
     </w:p>
     <w:p>
-      <w:r>
-        <w:t>To be Completed</w:t>
+      <w:pPr>
+        <w:rPr>
+          <w:u w:val="single"/>
+        </w:rPr>
+      </w:pPr>
+      <w:r>
+        <w:rPr>
+          <w:u w:val="single"/>
+        </w:rPr>
+        <w:t>Mac Analysis Conclusion:</w:t>
+      </w:r>
+      <w:r>
+        <w:rPr>
+          <w:u w:val="single"/>
+        </w:rPr>
+        <w:t xml:space="preserve"> TBD</w:t>
+      </w:r>
+    </w:p>
+    <w:p>
+      <w:r>
+        <w:t xml:space="preserve">Our team was unable to improve upon the original KNN implementation. It is possible the signal strength data involved too much variability to be useful </w:t>
+      </w:r>
+      <w:r>
+        <w:t>as</w:t>
+      </w:r>
+      <w:r>
+        <w:t xml:space="preserve"> a weighting mechanism. It is also possible we did not utilize this metric in an optimal manner for weight</w:t>
       </w:r>
       <w:bookmarkStart w:id="0" w:name="_GoBack"/>
       <w:bookmarkEnd w:id="0"/>
+      <w:r>
+        <w:t>ing. Future work is warranted to determine a useful weighting mechanism.</w:t>
+      </w:r>
     </w:p>
     <w:p/>
     <w:p>
@@ -54727,7 +54923,7 @@
       </w:pPr>
     </w:pPrDefault>
   </w:docDefaults>
-  <w:latentStyles w:defLockedState="0" w:defUIPriority="99" w:defSemiHidden="0" w:defUnhideWhenUsed="0" w:defQFormat="0" w:count="376">
+  <w:latentStyles w:defLockedState="0" w:defUIPriority="99" w:defSemiHidden="0" w:defUnhideWhenUsed="0" w:defQFormat="0" w:count="375">
     <w:lsdException w:name="Normal" w:uiPriority="0" w:qFormat="1"/>
     <w:lsdException w:name="heading 1" w:uiPriority="9" w:qFormat="1"/>
     <w:lsdException w:name="heading 2" w:semiHidden="1" w:uiPriority="9" w:unhideWhenUsed="1" w:qFormat="1"/>
@@ -55103,7 +55299,6 @@
     <w:lsdException w:name="Smart Hyperlink" w:semiHidden="1" w:unhideWhenUsed="1"/>
     <w:lsdException w:name="Hashtag" w:semiHidden="1" w:unhideWhenUsed="1"/>
     <w:lsdException w:name="Unresolved Mention" w:semiHidden="1" w:unhideWhenUsed="1"/>
-    <w:lsdException w:name="Smart Link" w:semiHidden="1" w:unhideWhenUsed="1"/>
   </w:latentStyles>
   <w:style w:type="paragraph" w:default="1" w:styleId="Normal">
     <w:name w:val="Normal"/>
@@ -55208,6 +55403,7 @@
   <w:style w:type="character" w:default="1" w:styleId="DefaultParagraphFont">
     <w:name w:val="Default Paragraph Font"/>
     <w:uiPriority w:val="1"/>
+    <w:semiHidden/>
     <w:unhideWhenUsed/>
   </w:style>
   <w:style w:type="table" w:default="1" w:styleId="TableNormal">
@@ -55493,6 +55689,55 @@
     <w:name w:val="kc"/>
     <w:basedOn w:val="DefaultParagraphFont"/>
     <w:rsid w:val="003459D8"/>
+  </w:style>
+  <w:style w:type="paragraph" w:styleId="BalloonText">
+    <w:name w:val="Balloon Text"/>
+    <w:basedOn w:val="Normal"/>
+    <w:link w:val="BalloonTextChar"/>
+    <w:uiPriority w:val="99"/>
+    <w:semiHidden/>
+    <w:unhideWhenUsed/>
+    <w:rsid w:val="00EE367E"/>
+    <w:pPr>
+      <w:spacing w:after="0" w:line="240" w:lineRule="auto"/>
+    </w:pPr>
+    <w:rPr>
+      <w:rFonts w:ascii="Segoe UI" w:hAnsi="Segoe UI" w:cs="Segoe UI"/>
+      <w:sz w:val="18"/>
+      <w:szCs w:val="18"/>
+    </w:rPr>
+  </w:style>
+  <w:style w:type="character" w:customStyle="1" w:styleId="BalloonTextChar">
+    <w:name w:val="Balloon Text Char"/>
+    <w:basedOn w:val="DefaultParagraphFont"/>
+    <w:link w:val="BalloonText"/>
+    <w:uiPriority w:val="99"/>
+    <w:semiHidden/>
+    <w:rsid w:val="00EE367E"/>
+    <w:rPr>
+      <w:rFonts w:ascii="Segoe UI" w:hAnsi="Segoe UI" w:cs="Segoe UI"/>
+      <w:sz w:val="18"/>
+      <w:szCs w:val="18"/>
+    </w:rPr>
+  </w:style>
+  <w:style w:type="paragraph" w:styleId="Caption">
+    <w:name w:val="caption"/>
+    <w:basedOn w:val="Normal"/>
+    <w:next w:val="Normal"/>
+    <w:uiPriority w:val="35"/>
+    <w:unhideWhenUsed/>
+    <w:qFormat/>
+    <w:rsid w:val="00EE367E"/>
+    <w:pPr>
+      <w:spacing w:after="200" w:line="240" w:lineRule="auto"/>
+    </w:pPr>
+    <w:rPr>
+      <w:i/>
+      <w:iCs/>
+      <w:color w:val="44546A" w:themeColor="text2"/>
+      <w:sz w:val="18"/>
+      <w:szCs w:val="18"/>
+    </w:rPr>
   </w:style>
 </w:styles>
 </file>
@@ -55797,7 +56042,7 @@
 </file>
 
 <file path=customXml/itemProps1.xml><?xml version="1.0" encoding="utf-8"?>
-<ds:datastoreItem xmlns:ds="http://schemas.openxmlformats.org/officeDocument/2006/customXml" ds:itemID="{2BB8AFF0-5420-4D50-8CF9-B0C6EC4BAE78}">
+<ds:datastoreItem xmlns:ds="http://schemas.openxmlformats.org/officeDocument/2006/customXml" ds:itemID="{BA6A2030-4379-478C-BEB4-6260D80AC2CF}">
   <ds:schemaRefs>
     <ds:schemaRef ds:uri="http://schemas.openxmlformats.org/officeDocument/2006/bibliography"/>
   </ds:schemaRefs>

</xml_diff>